<commit_message>
wnba worksheet qmds and edits
</commit_message>
<xml_diff>
--- a/bkaradenes/wnba_data_quality/Worksheet.docx
+++ b/bkaradenes/wnba_data_quality/Worksheet.docx
@@ -16,25 +16,7 @@
           <w:sz w:val="24"/>
           <w:szCs w:val="24"/>
         </w:rPr>
-        <w:t xml:space="preserve">All data came from the </w:t>
-      </w:r>
-      <w:proofErr w:type="spellStart"/>
-      <w:r>
-        <w:rPr>
-          <w:rFonts w:ascii="Times New Roman" w:eastAsia="Times New Roman" w:hAnsi="Times New Roman" w:cs="Times New Roman"/>
-          <w:sz w:val="24"/>
-          <w:szCs w:val="24"/>
-        </w:rPr>
-        <w:t>Weehoop</w:t>
-      </w:r>
-      <w:proofErr w:type="spellEnd"/>
-      <w:r>
-        <w:rPr>
-          <w:rFonts w:ascii="Times New Roman" w:eastAsia="Times New Roman" w:hAnsi="Times New Roman" w:cs="Times New Roman"/>
-          <w:sz w:val="24"/>
-          <w:szCs w:val="24"/>
-        </w:rPr>
-        <w:t xml:space="preserve"> package which can be viewed at </w:t>
+        <w:t xml:space="preserve">All data came from the Weehoop package which can be viewed at </w:t>
       </w:r>
       <w:hyperlink r:id="rId7">
         <w:r>
@@ -106,169 +88,23 @@
           <w:sz w:val="24"/>
           <w:szCs w:val="24"/>
         </w:rPr>
-        <w:t>The `</w:t>
-      </w:r>
-      <w:proofErr w:type="spellStart"/>
-      <w:r>
-        <w:rPr>
-          <w:rFonts w:ascii="Times New Roman" w:eastAsia="Times New Roman" w:hAnsi="Times New Roman" w:cs="Times New Roman"/>
-          <w:sz w:val="24"/>
-          <w:szCs w:val="24"/>
-        </w:rPr>
-        <w:t>wnba_data</w:t>
-      </w:r>
-      <w:proofErr w:type="spellEnd"/>
-      <w:r>
-        <w:rPr>
-          <w:rFonts w:ascii="Times New Roman" w:eastAsia="Times New Roman" w:hAnsi="Times New Roman" w:cs="Times New Roman"/>
-          <w:sz w:val="24"/>
-          <w:szCs w:val="24"/>
-        </w:rPr>
-        <w:t xml:space="preserve">` data set consists of these 10 variables: </w:t>
-      </w:r>
-      <w:proofErr w:type="spellStart"/>
-      <w:r>
-        <w:rPr>
-          <w:rFonts w:ascii="Times New Roman" w:eastAsia="Times New Roman" w:hAnsi="Times New Roman" w:cs="Times New Roman"/>
-          <w:sz w:val="24"/>
-          <w:szCs w:val="24"/>
-        </w:rPr>
-        <w:t>game_id</w:t>
-      </w:r>
-      <w:proofErr w:type="spellEnd"/>
-      <w:r>
-        <w:rPr>
-          <w:rFonts w:ascii="Times New Roman" w:eastAsia="Times New Roman" w:hAnsi="Times New Roman" w:cs="Times New Roman"/>
-          <w:sz w:val="24"/>
-          <w:szCs w:val="24"/>
-        </w:rPr>
-        <w:t xml:space="preserve">, season, </w:t>
-      </w:r>
-      <w:proofErr w:type="spellStart"/>
-      <w:r>
-        <w:rPr>
-          <w:rFonts w:ascii="Times New Roman" w:eastAsia="Times New Roman" w:hAnsi="Times New Roman" w:cs="Times New Roman"/>
-          <w:sz w:val="24"/>
-          <w:szCs w:val="24"/>
-        </w:rPr>
-        <w:t>season_type</w:t>
-      </w:r>
-      <w:proofErr w:type="spellEnd"/>
-      <w:r>
-        <w:rPr>
-          <w:rFonts w:ascii="Times New Roman" w:eastAsia="Times New Roman" w:hAnsi="Times New Roman" w:cs="Times New Roman"/>
-          <w:sz w:val="24"/>
-          <w:szCs w:val="24"/>
-        </w:rPr>
-        <w:t xml:space="preserve">, </w:t>
-      </w:r>
-      <w:proofErr w:type="spellStart"/>
-      <w:r>
-        <w:rPr>
-          <w:rFonts w:ascii="Times New Roman" w:eastAsia="Times New Roman" w:hAnsi="Times New Roman" w:cs="Times New Roman"/>
-          <w:sz w:val="24"/>
-          <w:szCs w:val="24"/>
-        </w:rPr>
-        <w:t>game_date</w:t>
-      </w:r>
-      <w:proofErr w:type="spellEnd"/>
-      <w:r>
-        <w:rPr>
-          <w:rFonts w:ascii="Times New Roman" w:eastAsia="Times New Roman" w:hAnsi="Times New Roman" w:cs="Times New Roman"/>
-          <w:sz w:val="24"/>
-          <w:szCs w:val="24"/>
-        </w:rPr>
-        <w:t xml:space="preserve">, </w:t>
-      </w:r>
-      <w:proofErr w:type="spellStart"/>
-      <w:r>
-        <w:rPr>
-          <w:rFonts w:ascii="Times New Roman" w:eastAsia="Times New Roman" w:hAnsi="Times New Roman" w:cs="Times New Roman"/>
-          <w:sz w:val="24"/>
-          <w:szCs w:val="24"/>
-        </w:rPr>
-        <w:t>team_id</w:t>
-      </w:r>
-      <w:proofErr w:type="spellEnd"/>
-      <w:r>
-        <w:rPr>
-          <w:rFonts w:ascii="Times New Roman" w:eastAsia="Times New Roman" w:hAnsi="Times New Roman" w:cs="Times New Roman"/>
-          <w:sz w:val="24"/>
-          <w:szCs w:val="24"/>
-        </w:rPr>
-        <w:t xml:space="preserve">, </w:t>
-      </w:r>
-      <w:proofErr w:type="spellStart"/>
-      <w:r>
-        <w:rPr>
-          <w:rFonts w:ascii="Times New Roman" w:eastAsia="Times New Roman" w:hAnsi="Times New Roman" w:cs="Times New Roman"/>
-          <w:sz w:val="24"/>
-          <w:szCs w:val="24"/>
-        </w:rPr>
-        <w:t>team_display_name</w:t>
-      </w:r>
-      <w:proofErr w:type="spellEnd"/>
-      <w:r>
-        <w:rPr>
-          <w:rFonts w:ascii="Times New Roman" w:eastAsia="Times New Roman" w:hAnsi="Times New Roman" w:cs="Times New Roman"/>
-          <w:sz w:val="24"/>
-          <w:szCs w:val="24"/>
-        </w:rPr>
-        <w:t xml:space="preserve">, </w:t>
-      </w:r>
-      <w:proofErr w:type="spellStart"/>
-      <w:r>
-        <w:rPr>
-          <w:rFonts w:ascii="Times New Roman" w:eastAsia="Times New Roman" w:hAnsi="Times New Roman" w:cs="Times New Roman"/>
-          <w:sz w:val="24"/>
-          <w:szCs w:val="24"/>
-        </w:rPr>
-        <w:t>team_winner</w:t>
-      </w:r>
-      <w:proofErr w:type="spellEnd"/>
-      <w:r>
-        <w:rPr>
-          <w:rFonts w:ascii="Times New Roman" w:eastAsia="Times New Roman" w:hAnsi="Times New Roman" w:cs="Times New Roman"/>
-          <w:sz w:val="24"/>
-          <w:szCs w:val="24"/>
-        </w:rPr>
-        <w:t xml:space="preserve">, </w:t>
-      </w:r>
-      <w:proofErr w:type="spellStart"/>
-      <w:r>
-        <w:rPr>
-          <w:rFonts w:ascii="Times New Roman" w:eastAsia="Times New Roman" w:hAnsi="Times New Roman" w:cs="Times New Roman"/>
-          <w:sz w:val="24"/>
-          <w:szCs w:val="24"/>
-        </w:rPr>
-        <w:t>opponent_team_id</w:t>
-      </w:r>
-      <w:proofErr w:type="spellEnd"/>
-      <w:r>
-        <w:rPr>
-          <w:rFonts w:ascii="Times New Roman" w:eastAsia="Times New Roman" w:hAnsi="Times New Roman" w:cs="Times New Roman"/>
-          <w:sz w:val="24"/>
-          <w:szCs w:val="24"/>
-        </w:rPr>
-        <w:t xml:space="preserve">, </w:t>
-      </w:r>
-      <w:proofErr w:type="spellStart"/>
-      <w:r>
-        <w:rPr>
-          <w:rFonts w:ascii="Times New Roman" w:eastAsia="Times New Roman" w:hAnsi="Times New Roman" w:cs="Times New Roman"/>
-          <w:sz w:val="24"/>
-          <w:szCs w:val="24"/>
-        </w:rPr>
-        <w:t>team_home_away</w:t>
-      </w:r>
-      <w:proofErr w:type="spellEnd"/>
-      <w:r>
-        <w:rPr>
-          <w:rFonts w:ascii="Times New Roman" w:eastAsia="Times New Roman" w:hAnsi="Times New Roman" w:cs="Times New Roman"/>
-          <w:sz w:val="24"/>
-          <w:szCs w:val="24"/>
-        </w:rPr>
-        <w:t xml:space="preserve">. Our goal is to create a </w:t>
+        <w:t xml:space="preserve">The `wnba_data` data set consists of these </w:t>
+      </w:r>
+      <w:r>
+        <w:rPr>
+          <w:rFonts w:ascii="Times New Roman" w:eastAsia="Times New Roman" w:hAnsi="Times New Roman" w:cs="Times New Roman"/>
+          <w:sz w:val="24"/>
+          <w:szCs w:val="24"/>
+        </w:rPr>
+        <w:t>9</w:t>
+      </w:r>
+      <w:r>
+        <w:rPr>
+          <w:rFonts w:ascii="Times New Roman" w:eastAsia="Times New Roman" w:hAnsi="Times New Roman" w:cs="Times New Roman"/>
+          <w:sz w:val="24"/>
+          <w:szCs w:val="24"/>
+        </w:rPr>
+        <w:t xml:space="preserve"> variables: game_id, season, season_type, game_date, team_id, team_display_name, team_winner, opponent_team_id, team_home_away. Our goal is to create a </w:t>
       </w:r>
       <w:r>
         <w:rPr>
@@ -284,25 +120,7 @@
           <w:sz w:val="24"/>
           <w:szCs w:val="24"/>
         </w:rPr>
-        <w:t xml:space="preserve"> table for a given team containing their mid-season record, final record, whether they would make playoffs based on their mid-season record, and whether they </w:t>
-      </w:r>
-      <w:proofErr w:type="gramStart"/>
-      <w:r>
-        <w:rPr>
-          <w:rFonts w:ascii="Times New Roman" w:eastAsia="Times New Roman" w:hAnsi="Times New Roman" w:cs="Times New Roman"/>
-          <w:sz w:val="24"/>
-          <w:szCs w:val="24"/>
-        </w:rPr>
-        <w:t>actually made</w:t>
-      </w:r>
-      <w:proofErr w:type="gramEnd"/>
-      <w:r>
-        <w:rPr>
-          <w:rFonts w:ascii="Times New Roman" w:eastAsia="Times New Roman" w:hAnsi="Times New Roman" w:cs="Times New Roman"/>
-          <w:sz w:val="24"/>
-          <w:szCs w:val="24"/>
-        </w:rPr>
-        <w:t xml:space="preserve"> playoffs. </w:t>
+        <w:t xml:space="preserve"> table for a given team containing their mid-season record, final record, whether they would make playoffs based on their mid-season record, and whether they actually made playoffs. </w:t>
       </w:r>
     </w:p>
     <w:p>
@@ -327,25 +145,7 @@
           <w:sz w:val="24"/>
           <w:szCs w:val="24"/>
         </w:rPr>
-        <w:t>Load in the `</w:t>
-      </w:r>
-      <w:proofErr w:type="spellStart"/>
-      <w:r>
-        <w:rPr>
-          <w:rFonts w:ascii="Times New Roman" w:eastAsia="Times New Roman" w:hAnsi="Times New Roman" w:cs="Times New Roman"/>
-          <w:sz w:val="24"/>
-          <w:szCs w:val="24"/>
-        </w:rPr>
-        <w:t>wnba_data</w:t>
-      </w:r>
-      <w:proofErr w:type="spellEnd"/>
-      <w:r>
-        <w:rPr>
-          <w:rFonts w:ascii="Times New Roman" w:eastAsia="Times New Roman" w:hAnsi="Times New Roman" w:cs="Times New Roman"/>
-          <w:sz w:val="24"/>
-          <w:szCs w:val="24"/>
-        </w:rPr>
-        <w:t xml:space="preserve">` data set.  </w:t>
+        <w:t xml:space="preserve">Load in the `wnba_data` data set.  </w:t>
       </w:r>
     </w:p>
     <w:p>
@@ -375,25 +175,7 @@
           <w:sz w:val="24"/>
           <w:szCs w:val="24"/>
         </w:rPr>
-        <w:t>What do you notice about the team IDs in this data set? Do they all belong to a valid team or are some not needed? (Hint: Might need to use the `</w:t>
-      </w:r>
-      <w:proofErr w:type="gramStart"/>
-      <w:r>
-        <w:rPr>
-          <w:rFonts w:ascii="Times New Roman" w:eastAsia="Times New Roman" w:hAnsi="Times New Roman" w:cs="Times New Roman"/>
-          <w:sz w:val="24"/>
-          <w:szCs w:val="24"/>
-        </w:rPr>
-        <w:t>distinct(</w:t>
-      </w:r>
-      <w:proofErr w:type="gramEnd"/>
-      <w:r>
-        <w:rPr>
-          <w:rFonts w:ascii="Times New Roman" w:eastAsia="Times New Roman" w:hAnsi="Times New Roman" w:cs="Times New Roman"/>
-          <w:sz w:val="24"/>
-          <w:szCs w:val="24"/>
-        </w:rPr>
-        <w:t xml:space="preserve">)` function). </w:t>
+        <w:t xml:space="preserve">What do you notice about the team IDs in this data set? Do they all belong to a valid team or are some not needed? (Hint: Might need to use the `distinct()` function). </w:t>
       </w:r>
     </w:p>
     <w:p>
@@ -458,43 +240,7 @@
           <w:sz w:val="24"/>
           <w:szCs w:val="24"/>
         </w:rPr>
-        <w:t xml:space="preserve">Now, let's make sure each team ID is associated with the correct </w:t>
-      </w:r>
-      <w:proofErr w:type="gramStart"/>
-      <w:r>
-        <w:rPr>
-          <w:rFonts w:ascii="Times New Roman" w:eastAsia="Times New Roman" w:hAnsi="Times New Roman" w:cs="Times New Roman"/>
-          <w:sz w:val="24"/>
-          <w:szCs w:val="24"/>
-        </w:rPr>
-        <w:t>team</w:t>
-      </w:r>
-      <w:proofErr w:type="gramEnd"/>
-      <w:r>
-        <w:rPr>
-          <w:rFonts w:ascii="Times New Roman" w:eastAsia="Times New Roman" w:hAnsi="Times New Roman" w:cs="Times New Roman"/>
-          <w:sz w:val="24"/>
-          <w:szCs w:val="24"/>
-        </w:rPr>
-        <w:t xml:space="preserve"> name. Use a `</w:t>
-      </w:r>
-      <w:proofErr w:type="gramStart"/>
-      <w:r>
-        <w:rPr>
-          <w:rFonts w:ascii="Times New Roman" w:eastAsia="Times New Roman" w:hAnsi="Times New Roman" w:cs="Times New Roman"/>
-          <w:sz w:val="24"/>
-          <w:szCs w:val="24"/>
-        </w:rPr>
-        <w:t>select(</w:t>
-      </w:r>
-      <w:proofErr w:type="gramEnd"/>
-      <w:r>
-        <w:rPr>
-          <w:rFonts w:ascii="Times New Roman" w:eastAsia="Times New Roman" w:hAnsi="Times New Roman" w:cs="Times New Roman"/>
-          <w:sz w:val="24"/>
-          <w:szCs w:val="24"/>
-        </w:rPr>
-        <w:t xml:space="preserve">)` statement with both </w:t>
+        <w:t xml:space="preserve">Now, let's make sure each team ID is associated with the correct team name. Use a `select()` statement with both </w:t>
       </w:r>
       <w:r>
         <w:rPr>
@@ -503,43 +249,7 @@
           <w:szCs w:val="24"/>
         </w:rPr>
         <w:tab/>
-        <w:t>`</w:t>
-      </w:r>
-      <w:proofErr w:type="spellStart"/>
-      <w:r>
-        <w:rPr>
-          <w:rFonts w:ascii="Times New Roman" w:eastAsia="Times New Roman" w:hAnsi="Times New Roman" w:cs="Times New Roman"/>
-          <w:sz w:val="24"/>
-          <w:szCs w:val="24"/>
-        </w:rPr>
-        <w:t>team_id</w:t>
-      </w:r>
-      <w:proofErr w:type="spellEnd"/>
-      <w:r>
-        <w:rPr>
-          <w:rFonts w:ascii="Times New Roman" w:eastAsia="Times New Roman" w:hAnsi="Times New Roman" w:cs="Times New Roman"/>
-          <w:sz w:val="24"/>
-          <w:szCs w:val="24"/>
-        </w:rPr>
-        <w:t>` and `</w:t>
-      </w:r>
-      <w:proofErr w:type="spellStart"/>
-      <w:r>
-        <w:rPr>
-          <w:rFonts w:ascii="Times New Roman" w:eastAsia="Times New Roman" w:hAnsi="Times New Roman" w:cs="Times New Roman"/>
-          <w:sz w:val="24"/>
-          <w:szCs w:val="24"/>
-        </w:rPr>
-        <w:t>team_name</w:t>
-      </w:r>
-      <w:proofErr w:type="spellEnd"/>
-      <w:r>
-        <w:rPr>
-          <w:rFonts w:ascii="Times New Roman" w:eastAsia="Times New Roman" w:hAnsi="Times New Roman" w:cs="Times New Roman"/>
-          <w:sz w:val="24"/>
-          <w:szCs w:val="24"/>
-        </w:rPr>
-        <w:t>` and then use the `distinct()` function. Which team IDs are repeated? What might this mean?</w:t>
+        <w:t>`team_id` and `team_name` and then use the `distinct()` function. Which team IDs are repeated? What might this mean?</w:t>
       </w:r>
     </w:p>
     <w:p>
@@ -583,25 +293,7 @@
           <w:sz w:val="24"/>
           <w:szCs w:val="24"/>
         </w:rPr>
-        <w:t>For the IDs you found, rename the teams so that the same IDs all have the most recent team name. You can create a new variable called `</w:t>
-      </w:r>
-      <w:proofErr w:type="spellStart"/>
-      <w:r>
-        <w:rPr>
-          <w:rFonts w:ascii="Times New Roman" w:eastAsia="Times New Roman" w:hAnsi="Times New Roman" w:cs="Times New Roman"/>
-          <w:sz w:val="24"/>
-          <w:szCs w:val="24"/>
-        </w:rPr>
-        <w:t>team_name</w:t>
-      </w:r>
-      <w:proofErr w:type="spellEnd"/>
-      <w:r>
-        <w:rPr>
-          <w:rFonts w:ascii="Times New Roman" w:eastAsia="Times New Roman" w:hAnsi="Times New Roman" w:cs="Times New Roman"/>
-          <w:sz w:val="24"/>
-          <w:szCs w:val="24"/>
-        </w:rPr>
-        <w:t xml:space="preserve">`. </w:t>
+        <w:t xml:space="preserve">For the IDs you found, rename the teams so that the same IDs all have the most recent team name. You can create a new variable called `team_name`. </w:t>
       </w:r>
     </w:p>
     <w:p>
@@ -637,61 +329,7 @@
           <w:sz w:val="24"/>
           <w:szCs w:val="24"/>
         </w:rPr>
-        <w:t>Now that our team names are correct, we can look at games played. Create a new data set called `</w:t>
-      </w:r>
-      <w:proofErr w:type="spellStart"/>
-      <w:r>
-        <w:rPr>
-          <w:rFonts w:ascii="Times New Roman" w:eastAsia="Times New Roman" w:hAnsi="Times New Roman" w:cs="Times New Roman"/>
-          <w:sz w:val="24"/>
-          <w:szCs w:val="24"/>
-        </w:rPr>
-        <w:t>reg_season</w:t>
-      </w:r>
-      <w:proofErr w:type="spellEnd"/>
-      <w:r>
-        <w:rPr>
-          <w:rFonts w:ascii="Times New Roman" w:eastAsia="Times New Roman" w:hAnsi="Times New Roman" w:cs="Times New Roman"/>
-          <w:sz w:val="24"/>
-          <w:szCs w:val="24"/>
-        </w:rPr>
-        <w:t>` that only has data for regular season games (</w:t>
-      </w:r>
-      <w:proofErr w:type="spellStart"/>
-      <w:r>
-        <w:rPr>
-          <w:rFonts w:ascii="Times New Roman" w:eastAsia="Times New Roman" w:hAnsi="Times New Roman" w:cs="Times New Roman"/>
-          <w:sz w:val="24"/>
-          <w:szCs w:val="24"/>
-        </w:rPr>
-        <w:t>season_type</w:t>
-      </w:r>
-      <w:proofErr w:type="spellEnd"/>
-      <w:r>
-        <w:rPr>
-          <w:rFonts w:ascii="Times New Roman" w:eastAsia="Times New Roman" w:hAnsi="Times New Roman" w:cs="Times New Roman"/>
-          <w:sz w:val="24"/>
-          <w:szCs w:val="24"/>
-        </w:rPr>
-        <w:t xml:space="preserve"> == 2) and one called `playoffs` that only has data for playoff games (</w:t>
-      </w:r>
-      <w:proofErr w:type="spellStart"/>
-      <w:r>
-        <w:rPr>
-          <w:rFonts w:ascii="Times New Roman" w:eastAsia="Times New Roman" w:hAnsi="Times New Roman" w:cs="Times New Roman"/>
-          <w:sz w:val="24"/>
-          <w:szCs w:val="24"/>
-        </w:rPr>
-        <w:t>season_type</w:t>
-      </w:r>
-      <w:proofErr w:type="spellEnd"/>
-      <w:r>
-        <w:rPr>
-          <w:rFonts w:ascii="Times New Roman" w:eastAsia="Times New Roman" w:hAnsi="Times New Roman" w:cs="Times New Roman"/>
-          <w:sz w:val="24"/>
-          <w:szCs w:val="24"/>
-        </w:rPr>
-        <w:t xml:space="preserve"> == 3). </w:t>
+        <w:t xml:space="preserve">Now that our team names are correct, we can look at games played. Create a new data set called `reg_season` that only has data for regular season games (season_type == 2) and one called `playoffs` that only has data for playoff games (season_type == 3). </w:t>
       </w:r>
     </w:p>
     <w:p>
@@ -717,43 +355,7 @@
           <w:szCs w:val="24"/>
         </w:rPr>
         <w:lastRenderedPageBreak/>
-        <w:t xml:space="preserve">To calculate </w:t>
-      </w:r>
-      <w:proofErr w:type="gramStart"/>
-      <w:r>
-        <w:rPr>
-          <w:rFonts w:ascii="Times New Roman" w:eastAsia="Times New Roman" w:hAnsi="Times New Roman" w:cs="Times New Roman"/>
-          <w:sz w:val="24"/>
-          <w:szCs w:val="24"/>
-        </w:rPr>
-        <w:t>win</w:t>
-      </w:r>
-      <w:proofErr w:type="gramEnd"/>
-      <w:r>
-        <w:rPr>
-          <w:rFonts w:ascii="Times New Roman" w:eastAsia="Times New Roman" w:hAnsi="Times New Roman" w:cs="Times New Roman"/>
-          <w:sz w:val="24"/>
-          <w:szCs w:val="24"/>
-        </w:rPr>
-        <w:t xml:space="preserve"> percentage at the mid-way point, we need to know how many games are played in a season. Use the `</w:t>
-      </w:r>
-      <w:proofErr w:type="gramStart"/>
-      <w:r>
-        <w:rPr>
-          <w:rFonts w:ascii="Times New Roman" w:eastAsia="Times New Roman" w:hAnsi="Times New Roman" w:cs="Times New Roman"/>
-          <w:sz w:val="24"/>
-          <w:szCs w:val="24"/>
-        </w:rPr>
-        <w:t>tally(</w:t>
-      </w:r>
-      <w:proofErr w:type="gramEnd"/>
-      <w:r>
-        <w:rPr>
-          <w:rFonts w:ascii="Times New Roman" w:eastAsia="Times New Roman" w:hAnsi="Times New Roman" w:cs="Times New Roman"/>
-          <w:sz w:val="24"/>
-          <w:szCs w:val="24"/>
-        </w:rPr>
-        <w:t xml:space="preserve">)` function to count the number of games played by each team within each season. What do you notice? </w:t>
+        <w:t xml:space="preserve">To calculate win percentage at the mid-way point, we need to know how many games are played in a season. Use the `tally()` function to count the number of games played by each team within each season. What do you notice? </w:t>
       </w:r>
     </w:p>
     <w:p>
@@ -828,43 +430,7 @@
           <w:sz w:val="24"/>
           <w:szCs w:val="24"/>
         </w:rPr>
-        <w:t xml:space="preserve">Let’s </w:t>
-      </w:r>
-      <w:proofErr w:type="gramStart"/>
-      <w:r>
-        <w:rPr>
-          <w:rFonts w:ascii="Times New Roman" w:eastAsia="Times New Roman" w:hAnsi="Times New Roman" w:cs="Times New Roman"/>
-          <w:sz w:val="24"/>
-          <w:szCs w:val="24"/>
-        </w:rPr>
-        <w:t>look into</w:t>
-      </w:r>
-      <w:proofErr w:type="gramEnd"/>
-      <w:r>
-        <w:rPr>
-          <w:rFonts w:ascii="Times New Roman" w:eastAsia="Times New Roman" w:hAnsi="Times New Roman" w:cs="Times New Roman"/>
-          <w:sz w:val="24"/>
-          <w:szCs w:val="24"/>
-        </w:rPr>
-        <w:t xml:space="preserve"> the 2008 season. There are 4 teams that played 33 games instead of 34. Find out who these teams are and Google their season statistics. Did they </w:t>
-      </w:r>
-      <w:proofErr w:type="gramStart"/>
-      <w:r>
-        <w:rPr>
-          <w:rFonts w:ascii="Times New Roman" w:eastAsia="Times New Roman" w:hAnsi="Times New Roman" w:cs="Times New Roman"/>
-          <w:sz w:val="24"/>
-          <w:szCs w:val="24"/>
-        </w:rPr>
-        <w:t>actually only</w:t>
-      </w:r>
-      <w:proofErr w:type="gramEnd"/>
-      <w:r>
-        <w:rPr>
-          <w:rFonts w:ascii="Times New Roman" w:eastAsia="Times New Roman" w:hAnsi="Times New Roman" w:cs="Times New Roman"/>
-          <w:sz w:val="24"/>
-          <w:szCs w:val="24"/>
-        </w:rPr>
-        <w:t xml:space="preserve"> play 33 games? Why is this a problem? </w:t>
+        <w:t xml:space="preserve">Let’s look into the 2008 season. There are 4 teams that played 33 games instead of 34. Find out who these teams are and Google their season statistics. Did they actually only play 33 games? Why is this a problem? </w:t>
       </w:r>
     </w:p>
     <w:p>

</xml_diff>